<commit_message>
Actualización concepto de Micoserv
</commit_message>
<xml_diff>
--- a/documentation/Concepto_de_Micoserv.docx
+++ b/documentation/Concepto_de_Micoserv.docx
@@ -107,6 +107,32 @@
     </w:p>
     <w:p>
       <w:pPr>
+        <w:jc w:val="both"/>
+      </w:pPr>
+      <w:r>
+        <w:t>Con el fin de fidelizar y animar a los usuarios a ser más activos en la comunidad, se establecerá un sistema de gamificación con logros. Estos los logros se ganarán según el usuario vaya consiguiendo alcanzar ciertos hitos (</w:t>
+      </w:r>
+      <w:proofErr w:type="spellStart"/>
+      <w:r>
+        <w:t>p.j</w:t>
+      </w:r>
+      <w:proofErr w:type="spellEnd"/>
+      <w:r>
+        <w:t xml:space="preserve">.: haber cumplido con X </w:t>
+      </w:r>
+      <w:proofErr w:type="spellStart"/>
+      <w:r>
+        <w:t>nº</w:t>
+      </w:r>
+      <w:proofErr w:type="spellEnd"/>
+      <w:r>
+        <w:t xml:space="preserve"> de encargos).</w:t>
+      </w:r>
+      <w:bookmarkStart w:id="0" w:name="_GoBack"/>
+      <w:bookmarkEnd w:id="0"/>
+    </w:p>
+    <w:p>
+      <w:pPr>
         <w:jc w:val="center"/>
       </w:pPr>
       <w:r>
@@ -192,8 +218,6 @@
       <w:r>
         <w:t xml:space="preserve"> para la implementación del mismo. No obstante, esta opción fue finalmente descartada debido a que el último fin de este proyecto es el aprendizaje y se llegó al consenso de que interesa más el seguir profundizando en los conocimientos previos que alcanzamos gracias al curso de Netmind.</w:t>
       </w:r>
-      <w:bookmarkStart w:id="0" w:name="_GoBack"/>
-      <w:bookmarkEnd w:id="0"/>
     </w:p>
     <w:sectPr>
       <w:pgSz w:w="11906" w:h="16838"/>
@@ -328,6 +352,7 @@
     <w:lsdException w:name="HTML Sample" w:semiHidden="1" w:unhideWhenUsed="1"/>
     <w:lsdException w:name="HTML Typewriter" w:semiHidden="1" w:unhideWhenUsed="1"/>
     <w:lsdException w:name="HTML Variable" w:semiHidden="1" w:unhideWhenUsed="1"/>
+    <w:lsdException w:name="Normal Table" w:semiHidden="1" w:unhideWhenUsed="1"/>
     <w:lsdException w:name="annotation subject" w:semiHidden="1" w:unhideWhenUsed="1"/>
     <w:lsdException w:name="No List" w:semiHidden="1" w:unhideWhenUsed="1"/>
     <w:lsdException w:name="Outline List 1" w:semiHidden="1" w:unhideWhenUsed="1"/>
@@ -374,8 +399,10 @@
     <w:lsdException w:name="Table Subtle 2" w:semiHidden="1" w:unhideWhenUsed="1"/>
     <w:lsdException w:name="Table Web 1" w:semiHidden="1" w:unhideWhenUsed="1"/>
     <w:lsdException w:name="Table Web 2" w:semiHidden="1" w:unhideWhenUsed="1"/>
+    <w:lsdException w:name="Table Web 3" w:semiHidden="1" w:unhideWhenUsed="1"/>
     <w:lsdException w:name="Balloon Text" w:semiHidden="1" w:unhideWhenUsed="1"/>
     <w:lsdException w:name="Table Grid" w:uiPriority="39"/>
+    <w:lsdException w:name="Table Theme" w:semiHidden="1" w:unhideWhenUsed="1"/>
     <w:lsdException w:name="Placeholder Text" w:semiHidden="1"/>
     <w:lsdException w:name="No Spacing" w:uiPriority="1" w:qFormat="1"/>
     <w:lsdException w:name="Light Shading" w:uiPriority="60"/>
@@ -604,6 +631,7 @@
   <w:style w:type="character" w:default="1" w:styleId="DefaultParagraphFont">
     <w:name w:val="Default Paragraph Font"/>
     <w:uiPriority w:val="1"/>
+    <w:semiHidden/>
     <w:unhideWhenUsed/>
   </w:style>
   <w:style w:type="table" w:default="1" w:styleId="TableNormal">

</xml_diff>